<commit_message>
Update Weekly Report 2
</commit_message>
<xml_diff>
--- a/Weekly Report 2 Draft.docx
+++ b/Weekly Report 2 Draft.docx
@@ -63,7 +63,6 @@
         </w:rPr>
         <w:t xml:space="preserve"> </w:t>
       </w:r>
-      <w:proofErr w:type="spellStart"/>
       <w:r>
         <w:rPr>
           <w:rFonts w:ascii="Times New Roman" w:hAnsi="Times New Roman" w:cs="Times New Roman"/>
@@ -72,7 +71,6 @@
         </w:rPr>
         <w:t>BratSpot</w:t>
       </w:r>
-      <w:proofErr w:type="spellEnd"/>
     </w:p>
     <w:p>
       <w:pPr>
@@ -204,25 +202,7 @@
           <w:sz w:val="24"/>
           <w:szCs w:val="24"/>
         </w:rPr>
-        <w:t xml:space="preserve"> Nathaniel </w:t>
-      </w:r>
-      <w:proofErr w:type="spellStart"/>
-      <w:r>
-        <w:rPr>
-          <w:rFonts w:ascii="Times New Roman" w:hAnsi="Times New Roman" w:cs="Times New Roman"/>
-          <w:sz w:val="24"/>
-          <w:szCs w:val="24"/>
-        </w:rPr>
-        <w:t>Behymer</w:t>
-      </w:r>
-      <w:proofErr w:type="spellEnd"/>
-      <w:r>
-        <w:rPr>
-          <w:rFonts w:ascii="Times New Roman" w:hAnsi="Times New Roman" w:cs="Times New Roman"/>
-          <w:sz w:val="24"/>
-          <w:szCs w:val="24"/>
-        </w:rPr>
-        <w:t>,</w:t>
+        <w:t xml:space="preserve"> Nathaniel Behymer,</w:t>
       </w:r>
       <w:r>
         <w:rPr>
@@ -241,24 +221,6 @@
           <w:szCs w:val="24"/>
         </w:rPr>
         <w:t>Daniel Hixon, Daniel Meserve, Nathan Stewart</w:t>
-      </w:r>
-      <w:r>
-        <w:rPr>
-          <w:rFonts w:ascii="Times New Roman" w:hAnsi="Times New Roman" w:cs="Times New Roman"/>
-          <w:sz w:val="24"/>
-          <w:szCs w:val="24"/>
-        </w:rPr>
-        <w:t xml:space="preserve">, </w:t>
-      </w:r>
-      <w:r>
-        <w:rPr>
-          <w:rFonts w:ascii="Times New Roman" w:hAnsi="Times New Roman" w:cs="Times New Roman"/>
-          <w:i/>
-          <w:iCs/>
-          <w:sz w:val="24"/>
-          <w:szCs w:val="24"/>
-        </w:rPr>
-        <w:t>Joseph Thomas</w:t>
       </w:r>
     </w:p>
     <w:p>
@@ -493,18 +455,8 @@
           <w:sz w:val="24"/>
           <w:szCs w:val="24"/>
         </w:rPr>
-        <w:t xml:space="preserve">to </w:t>
-      </w:r>
-      <w:proofErr w:type="spellStart"/>
-      <w:r>
-        <w:rPr>
-          <w:rFonts w:ascii="Times New Roman" w:hAnsi="Times New Roman" w:cs="Times New Roman"/>
-          <w:sz w:val="24"/>
-          <w:szCs w:val="24"/>
-        </w:rPr>
-        <w:t>Practera</w:t>
-      </w:r>
-      <w:proofErr w:type="spellEnd"/>
+        <w:t>to Practera</w:t>
+      </w:r>
     </w:p>
     <w:p>
       <w:pPr>
@@ -567,18 +519,8 @@
           <w:sz w:val="24"/>
           <w:szCs w:val="24"/>
         </w:rPr>
-        <w:t xml:space="preserve">to </w:t>
-      </w:r>
-      <w:proofErr w:type="spellStart"/>
-      <w:r>
-        <w:rPr>
-          <w:rFonts w:ascii="Times New Roman" w:hAnsi="Times New Roman" w:cs="Times New Roman"/>
-          <w:sz w:val="24"/>
-          <w:szCs w:val="24"/>
-        </w:rPr>
-        <w:t>Practera</w:t>
-      </w:r>
-      <w:proofErr w:type="spellEnd"/>
+        <w:t>to Practera</w:t>
+      </w:r>
     </w:p>
     <w:p>
       <w:pPr>
@@ -624,29 +566,7 @@
           <w:sz w:val="24"/>
           <w:szCs w:val="24"/>
         </w:rPr>
-        <w:t xml:space="preserve">Nathaniel </w:t>
-      </w:r>
-      <w:proofErr w:type="spellStart"/>
-      <w:r>
-        <w:rPr>
-          <w:rFonts w:ascii="Times New Roman" w:hAnsi="Times New Roman" w:cs="Times New Roman"/>
-          <w:b/>
-          <w:bCs/>
-          <w:sz w:val="24"/>
-          <w:szCs w:val="24"/>
-        </w:rPr>
-        <w:t>Behymer</w:t>
-      </w:r>
-      <w:proofErr w:type="spellEnd"/>
-      <w:r>
-        <w:rPr>
-          <w:rFonts w:ascii="Times New Roman" w:hAnsi="Times New Roman" w:cs="Times New Roman"/>
-          <w:b/>
-          <w:bCs/>
-          <w:sz w:val="24"/>
-          <w:szCs w:val="24"/>
-        </w:rPr>
-        <w:t xml:space="preserve"> </w:t>
+        <w:t xml:space="preserve">Nathaniel Behymer </w:t>
       </w:r>
       <w:r>
         <w:rPr>
@@ -686,7 +606,15 @@
           <w:sz w:val="24"/>
           <w:szCs w:val="24"/>
         </w:rPr>
-        <w:t xml:space="preserve"> review draft of Weekly </w:t>
+        <w:t>R</w:t>
+      </w:r>
+      <w:r>
+        <w:rPr>
+          <w:rFonts w:ascii="Times New Roman" w:hAnsi="Times New Roman" w:cs="Times New Roman"/>
+          <w:sz w:val="24"/>
+          <w:szCs w:val="24"/>
+        </w:rPr>
+        <w:t xml:space="preserve">eview draft of Weekly </w:t>
       </w:r>
       <w:r>
         <w:rPr>
@@ -718,55 +646,47 @@
           <w:sz w:val="24"/>
           <w:szCs w:val="24"/>
         </w:rPr>
-        <w:t>B</w:t>
-      </w:r>
-      <w:r>
-        <w:rPr>
-          <w:rFonts w:ascii="Times New Roman" w:hAnsi="Times New Roman" w:cs="Times New Roman"/>
-          <w:sz w:val="24"/>
-          <w:szCs w:val="24"/>
-        </w:rPr>
-        <w:t>eg</w:t>
-      </w:r>
-      <w:r>
-        <w:rPr>
-          <w:rFonts w:ascii="Times New Roman" w:hAnsi="Times New Roman" w:cs="Times New Roman"/>
-          <w:sz w:val="24"/>
-          <w:szCs w:val="24"/>
-        </w:rPr>
-        <w:t xml:space="preserve">in </w:t>
-      </w:r>
-      <w:r>
-        <w:rPr>
-          <w:rFonts w:ascii="Times New Roman" w:hAnsi="Times New Roman" w:cs="Times New Roman"/>
-          <w:sz w:val="24"/>
-          <w:szCs w:val="24"/>
-        </w:rPr>
-        <w:t>sub</w:t>
-      </w:r>
-      <w:r>
-        <w:rPr>
-          <w:rFonts w:ascii="Times New Roman" w:hAnsi="Times New Roman" w:cs="Times New Roman"/>
-          <w:sz w:val="24"/>
-          <w:szCs w:val="24"/>
-        </w:rPr>
-        <w:t>task of project requirements specification documentation (</w:t>
-      </w:r>
-      <w:r>
-        <w:rPr>
-          <w:rFonts w:ascii="Times New Roman" w:hAnsi="Times New Roman" w:cs="Times New Roman"/>
-          <w:sz w:val="24"/>
-          <w:szCs w:val="24"/>
-        </w:rPr>
-        <w:t>sub</w:t>
-      </w:r>
-      <w:r>
-        <w:rPr>
-          <w:rFonts w:ascii="Times New Roman" w:hAnsi="Times New Roman" w:cs="Times New Roman"/>
-          <w:sz w:val="24"/>
-          <w:szCs w:val="24"/>
-        </w:rPr>
-        <w:t>task TBD)</w:t>
+        <w:t>Draft a section</w:t>
+      </w:r>
+      <w:r>
+        <w:rPr>
+          <w:rFonts w:ascii="Times New Roman" w:hAnsi="Times New Roman" w:cs="Times New Roman"/>
+          <w:sz w:val="24"/>
+          <w:szCs w:val="24"/>
+        </w:rPr>
+        <w:t xml:space="preserve"> of</w:t>
+      </w:r>
+      <w:r>
+        <w:rPr>
+          <w:rFonts w:ascii="Times New Roman" w:hAnsi="Times New Roman" w:cs="Times New Roman"/>
+          <w:sz w:val="24"/>
+          <w:szCs w:val="24"/>
+        </w:rPr>
+        <w:t xml:space="preserve"> the</w:t>
+      </w:r>
+      <w:r>
+        <w:rPr>
+          <w:rFonts w:ascii="Times New Roman" w:hAnsi="Times New Roman" w:cs="Times New Roman"/>
+          <w:sz w:val="24"/>
+          <w:szCs w:val="24"/>
+        </w:rPr>
+        <w:t xml:space="preserve"> project requirements specification documentation (</w:t>
+      </w:r>
+      <w:r>
+        <w:rPr>
+          <w:rFonts w:ascii="Times New Roman" w:hAnsi="Times New Roman" w:cs="Times New Roman"/>
+          <w:sz w:val="24"/>
+          <w:szCs w:val="24"/>
+        </w:rPr>
+        <w:t>section</w:t>
+      </w:r>
+      <w:r>
+        <w:rPr>
+          <w:rFonts w:ascii="Times New Roman" w:hAnsi="Times New Roman" w:cs="Times New Roman"/>
+          <w:sz w:val="24"/>
+          <w:szCs w:val="24"/>
+        </w:rPr>
+        <w:t xml:space="preserve"> TBD)</w:t>
       </w:r>
     </w:p>
     <w:p>
@@ -826,7 +746,15 @@
           <w:sz w:val="24"/>
           <w:szCs w:val="24"/>
         </w:rPr>
-        <w:t>will review draft of Weekly Status Report 3</w:t>
+        <w:t>R</w:t>
+      </w:r>
+      <w:r>
+        <w:rPr>
+          <w:rFonts w:ascii="Times New Roman" w:hAnsi="Times New Roman" w:cs="Times New Roman"/>
+          <w:sz w:val="24"/>
+          <w:szCs w:val="24"/>
+        </w:rPr>
+        <w:t>eview draft of Weekly Status Report 3</w:t>
       </w:r>
     </w:p>
     <w:p>
@@ -850,7 +778,7 @@
           <w:sz w:val="24"/>
           <w:szCs w:val="24"/>
         </w:rPr>
-        <w:t>Begin subtask of project requirements specification documentation (subtask TBD)</w:t>
+        <w:t>Draft a section of the project requirements specification documentation (section TBD)</w:t>
       </w:r>
     </w:p>
     <w:p>
@@ -916,7 +844,15 @@
           <w:sz w:val="24"/>
           <w:szCs w:val="24"/>
         </w:rPr>
-        <w:t xml:space="preserve"> review draft of Weekly Status Report 3</w:t>
+        <w:t>R</w:t>
+      </w:r>
+      <w:r>
+        <w:rPr>
+          <w:rFonts w:ascii="Times New Roman" w:hAnsi="Times New Roman" w:cs="Times New Roman"/>
+          <w:sz w:val="24"/>
+          <w:szCs w:val="24"/>
+        </w:rPr>
+        <w:t>eview draft of Weekly Status Report 3</w:t>
       </w:r>
     </w:p>
     <w:p>
@@ -940,7 +876,7 @@
           <w:sz w:val="24"/>
           <w:szCs w:val="24"/>
         </w:rPr>
-        <w:t>Begin subtask of project requirements specification documentation (subtask TBD)</w:t>
+        <w:t>Draft a section of the project requirements specification documentation (section TBD)</w:t>
       </w:r>
     </w:p>
     <w:p>
@@ -1006,7 +942,15 @@
           <w:sz w:val="24"/>
           <w:szCs w:val="24"/>
         </w:rPr>
-        <w:t>submit the fin</w:t>
+        <w:t>S</w:t>
+      </w:r>
+      <w:r>
+        <w:rPr>
+          <w:rFonts w:ascii="Times New Roman" w:hAnsi="Times New Roman" w:cs="Times New Roman"/>
+          <w:sz w:val="24"/>
+          <w:szCs w:val="24"/>
+        </w:rPr>
+        <w:t>ubmit the fin</w:t>
       </w:r>
       <w:r>
         <w:rPr>
@@ -1046,18 +990,16 @@
           <w:sz w:val="24"/>
           <w:szCs w:val="24"/>
         </w:rPr>
-        <w:t xml:space="preserve">submit draft of Weekly Status Report 3 to </w:t>
-      </w:r>
-      <w:proofErr w:type="spellStart"/>
-      <w:r>
-        <w:rPr>
-          <w:rFonts w:ascii="Times New Roman" w:hAnsi="Times New Roman" w:cs="Times New Roman"/>
-          <w:sz w:val="24"/>
-          <w:szCs w:val="24"/>
-        </w:rPr>
-        <w:t>Practera</w:t>
-      </w:r>
-      <w:proofErr w:type="spellEnd"/>
+        <w:t>S</w:t>
+      </w:r>
+      <w:r>
+        <w:rPr>
+          <w:rFonts w:ascii="Times New Roman" w:hAnsi="Times New Roman" w:cs="Times New Roman"/>
+          <w:sz w:val="24"/>
+          <w:szCs w:val="24"/>
+        </w:rPr>
+        <w:t>ubmit draft of Weekly Status Report 3 to Practera</w:t>
+      </w:r>
     </w:p>
     <w:p>
       <w:pPr>
@@ -1090,15 +1032,7 @@
           <w:sz w:val="24"/>
           <w:szCs w:val="24"/>
         </w:rPr>
-        <w:t>w</w:t>
-      </w:r>
-      <w:r>
-        <w:rPr>
-          <w:rFonts w:ascii="Times New Roman" w:hAnsi="Times New Roman" w:cs="Times New Roman"/>
-          <w:sz w:val="24"/>
-          <w:szCs w:val="24"/>
-        </w:rPr>
-        <w:t>ill</w:t>
+        <w:t>will</w:t>
       </w:r>
       <w:r>
         <w:rPr>
@@ -1130,15 +1064,15 @@
           <w:sz w:val="24"/>
           <w:szCs w:val="24"/>
         </w:rPr>
-        <w:t xml:space="preserve"> </w:t>
-      </w:r>
-      <w:r>
-        <w:rPr>
-          <w:rFonts w:ascii="Times New Roman" w:hAnsi="Times New Roman" w:cs="Times New Roman"/>
-          <w:sz w:val="24"/>
-          <w:szCs w:val="24"/>
-        </w:rPr>
-        <w:t xml:space="preserve">review Weekly </w:t>
+        <w:t>R</w:t>
+      </w:r>
+      <w:r>
+        <w:rPr>
+          <w:rFonts w:ascii="Times New Roman" w:hAnsi="Times New Roman" w:cs="Times New Roman"/>
+          <w:sz w:val="24"/>
+          <w:szCs w:val="24"/>
+        </w:rPr>
+        <w:t xml:space="preserve">eview Weekly </w:t>
       </w:r>
       <w:r>
         <w:rPr>
@@ -1170,7 +1104,7 @@
           <w:sz w:val="24"/>
           <w:szCs w:val="24"/>
         </w:rPr>
-        <w:t>Begin subtask of project requirements specification documentation (subtask TBD)</w:t>
+        <w:t>Draft a section of the project requirements specification documentation (section TBD)</w:t>
       </w:r>
     </w:p>
     <w:p>
@@ -1227,6 +1161,7 @@
           <w:sz w:val="24"/>
           <w:szCs w:val="24"/>
         </w:rPr>
+        <w:lastRenderedPageBreak/>
         <w:t xml:space="preserve">Changes: </w:t>
       </w:r>
       <w:r>
@@ -1290,7 +1225,6 @@
           <w:sz w:val="24"/>
           <w:szCs w:val="24"/>
         </w:rPr>
-        <w:lastRenderedPageBreak/>
         <w:t>Tasks completed by each team member:</w:t>
       </w:r>
     </w:p>
@@ -1455,17 +1389,7 @@
           <w:sz w:val="24"/>
           <w:szCs w:val="24"/>
         </w:rPr>
-        <w:t xml:space="preserve">Member 2: </w:t>
-      </w:r>
-      <w:r>
-        <w:rPr>
-          <w:rFonts w:ascii="Times New Roman" w:hAnsi="Times New Roman" w:cs="Times New Roman"/>
-          <w:b/>
-          <w:bCs/>
-          <w:sz w:val="24"/>
-          <w:szCs w:val="24"/>
-        </w:rPr>
-        <w:t xml:space="preserve">Daniel Hixon </w:t>
+        <w:t xml:space="preserve">Member 2: Daniel Hixon </w:t>
       </w:r>
       <w:r>
         <w:rPr>
@@ -1523,17 +1447,7 @@
           <w:sz w:val="24"/>
           <w:szCs w:val="24"/>
         </w:rPr>
-        <w:t xml:space="preserve">Member 3: </w:t>
-      </w:r>
-      <w:r>
-        <w:rPr>
-          <w:rFonts w:ascii="Times New Roman" w:hAnsi="Times New Roman" w:cs="Times New Roman"/>
-          <w:b/>
-          <w:bCs/>
-          <w:sz w:val="24"/>
-          <w:szCs w:val="24"/>
-        </w:rPr>
-        <w:t xml:space="preserve">Daniel Meserve </w:t>
+        <w:t xml:space="preserve">Member 3: Daniel Meserve </w:t>
       </w:r>
       <w:r>
         <w:rPr>
@@ -1591,39 +1505,7 @@
           <w:sz w:val="24"/>
           <w:szCs w:val="24"/>
         </w:rPr>
-        <w:t xml:space="preserve">Member 4: </w:t>
-      </w:r>
-      <w:r>
-        <w:rPr>
-          <w:rFonts w:ascii="Times New Roman" w:hAnsi="Times New Roman" w:cs="Times New Roman"/>
-          <w:b/>
-          <w:bCs/>
-          <w:sz w:val="24"/>
-          <w:szCs w:val="24"/>
-        </w:rPr>
-        <w:t xml:space="preserve">Nathaniel </w:t>
-      </w:r>
-      <w:proofErr w:type="spellStart"/>
-      <w:r>
-        <w:rPr>
-          <w:rFonts w:ascii="Times New Roman" w:hAnsi="Times New Roman" w:cs="Times New Roman"/>
-          <w:b/>
-          <w:bCs/>
-          <w:sz w:val="24"/>
-          <w:szCs w:val="24"/>
-        </w:rPr>
-        <w:t>Behymer</w:t>
-      </w:r>
-      <w:proofErr w:type="spellEnd"/>
-      <w:r>
-        <w:rPr>
-          <w:rFonts w:ascii="Times New Roman" w:hAnsi="Times New Roman" w:cs="Times New Roman"/>
-          <w:b/>
-          <w:bCs/>
-          <w:sz w:val="24"/>
-          <w:szCs w:val="24"/>
-        </w:rPr>
-        <w:t xml:space="preserve"> </w:t>
+        <w:t xml:space="preserve">Member 4: Nathaniel Behymer </w:t>
       </w:r>
       <w:r>
         <w:rPr>
@@ -1672,32 +1554,6 @@
           <w:szCs w:val="24"/>
         </w:rPr>
         <w:t>use case and user stories</w:t>
-      </w:r>
-    </w:p>
-    <w:p>
-      <w:pPr>
-        <w:pStyle w:val="ListParagraph"/>
-        <w:numPr>
-          <w:ilvl w:val="0"/>
-          <w:numId w:val="5"/>
-        </w:numPr>
-        <w:rPr>
-          <w:rFonts w:ascii="Times New Roman" w:hAnsi="Times New Roman" w:cs="Times New Roman"/>
-          <w:b/>
-          <w:bCs/>
-          <w:sz w:val="24"/>
-          <w:szCs w:val="24"/>
-        </w:rPr>
-      </w:pPr>
-      <w:r>
-        <w:rPr>
-          <w:rFonts w:ascii="Times New Roman" w:hAnsi="Times New Roman" w:cs="Times New Roman"/>
-          <w:b/>
-          <w:bCs/>
-          <w:sz w:val="24"/>
-          <w:szCs w:val="24"/>
-        </w:rPr>
-        <w:t>Member 5: Joseph Thomas</w:t>
       </w:r>
     </w:p>
     <w:p>

</xml_diff>

<commit_message>
Update Weekly Report 2 (2nd revision)
</commit_message>
<xml_diff>
--- a/Weekly Report 2 Draft.docx
+++ b/Weekly Report 2 Draft.docx
@@ -1285,7 +1285,23 @@
           <w:sz w:val="24"/>
           <w:szCs w:val="24"/>
         </w:rPr>
-        <w:t>drafted and submitted Weekly Status Report 2, submitted project overview documentation</w:t>
+        <w:t xml:space="preserve">drafted and submitted Weekly Status Report 2, submitted </w:t>
+      </w:r>
+      <w:r>
+        <w:rPr>
+          <w:rFonts w:ascii="Times New Roman" w:hAnsi="Times New Roman" w:cs="Times New Roman"/>
+          <w:sz w:val="24"/>
+          <w:szCs w:val="24"/>
+        </w:rPr>
+        <w:t xml:space="preserve">draft of </w:t>
+      </w:r>
+      <w:r>
+        <w:rPr>
+          <w:rFonts w:ascii="Times New Roman" w:hAnsi="Times New Roman" w:cs="Times New Roman"/>
+          <w:sz w:val="24"/>
+          <w:szCs w:val="24"/>
+        </w:rPr>
+        <w:t>project overview documentation</w:t>
       </w:r>
     </w:p>
     <w:p>
@@ -1347,15 +1363,7 @@
           <w:sz w:val="24"/>
           <w:szCs w:val="24"/>
         </w:rPr>
-        <w:t>revise</w:t>
-      </w:r>
-      <w:r>
-        <w:rPr>
-          <w:rFonts w:ascii="Times New Roman" w:hAnsi="Times New Roman" w:cs="Times New Roman"/>
-          <w:sz w:val="24"/>
-          <w:szCs w:val="24"/>
-        </w:rPr>
-        <w:t>d</w:t>
+        <w:t>reviewed</w:t>
       </w:r>
       <w:r>
         <w:rPr>
@@ -1622,10 +1630,17 @@
           <w:sz w:val="24"/>
           <w:szCs w:val="24"/>
         </w:rPr>
-        <w:t xml:space="preserve">Divide project requirements specification document into subtasks </w:t>
-      </w:r>
-    </w:p>
-    <w:p/>
+        <w:t xml:space="preserve">Begin work on </w:t>
+      </w:r>
+      <w:r>
+        <w:rPr>
+          <w:rFonts w:ascii="Times New Roman" w:hAnsi="Times New Roman" w:cs="Times New Roman"/>
+          <w:sz w:val="24"/>
+          <w:szCs w:val="24"/>
+        </w:rPr>
+        <w:t>the project requirements specification documentation</w:t>
+      </w:r>
+    </w:p>
     <w:sectPr>
       <w:headerReference w:type="default" r:id="rId7"/>
       <w:pgSz w:w="12240" w:h="15840"/>

</xml_diff>

<commit_message>
3rd revision of Weekly Report 2
</commit_message>
<xml_diff>
--- a/Weekly Report 2 Draft.docx
+++ b/Weekly Report 2 Draft.docx
@@ -63,6 +63,7 @@
         </w:rPr>
         <w:t xml:space="preserve"> </w:t>
       </w:r>
+      <w:proofErr w:type="spellStart"/>
       <w:r>
         <w:rPr>
           <w:rFonts w:ascii="Times New Roman" w:hAnsi="Times New Roman" w:cs="Times New Roman"/>
@@ -71,6 +72,7 @@
         </w:rPr>
         <w:t>BratSpot</w:t>
       </w:r>
+      <w:proofErr w:type="spellEnd"/>
     </w:p>
     <w:p>
       <w:pPr>
@@ -202,7 +204,25 @@
           <w:sz w:val="24"/>
           <w:szCs w:val="24"/>
         </w:rPr>
-        <w:t xml:space="preserve"> Nathaniel Behymer,</w:t>
+        <w:t xml:space="preserve"> Nathaniel </w:t>
+      </w:r>
+      <w:proofErr w:type="spellStart"/>
+      <w:r>
+        <w:rPr>
+          <w:rFonts w:ascii="Times New Roman" w:hAnsi="Times New Roman" w:cs="Times New Roman"/>
+          <w:sz w:val="24"/>
+          <w:szCs w:val="24"/>
+        </w:rPr>
+        <w:t>Behymer</w:t>
+      </w:r>
+      <w:proofErr w:type="spellEnd"/>
+      <w:r>
+        <w:rPr>
+          <w:rFonts w:ascii="Times New Roman" w:hAnsi="Times New Roman" w:cs="Times New Roman"/>
+          <w:sz w:val="24"/>
+          <w:szCs w:val="24"/>
+        </w:rPr>
+        <w:t>,</w:t>
       </w:r>
       <w:r>
         <w:rPr>
@@ -455,8 +475,18 @@
           <w:sz w:val="24"/>
           <w:szCs w:val="24"/>
         </w:rPr>
-        <w:t>to Practera</w:t>
-      </w:r>
+        <w:t xml:space="preserve">to </w:t>
+      </w:r>
+      <w:proofErr w:type="spellStart"/>
+      <w:r>
+        <w:rPr>
+          <w:rFonts w:ascii="Times New Roman" w:hAnsi="Times New Roman" w:cs="Times New Roman"/>
+          <w:sz w:val="24"/>
+          <w:szCs w:val="24"/>
+        </w:rPr>
+        <w:t>Practera</w:t>
+      </w:r>
+      <w:proofErr w:type="spellEnd"/>
     </w:p>
     <w:p>
       <w:pPr>
@@ -519,8 +549,18 @@
           <w:sz w:val="24"/>
           <w:szCs w:val="24"/>
         </w:rPr>
-        <w:t>to Practera</w:t>
-      </w:r>
+        <w:t xml:space="preserve">to </w:t>
+      </w:r>
+      <w:proofErr w:type="spellStart"/>
+      <w:r>
+        <w:rPr>
+          <w:rFonts w:ascii="Times New Roman" w:hAnsi="Times New Roman" w:cs="Times New Roman"/>
+          <w:sz w:val="24"/>
+          <w:szCs w:val="24"/>
+        </w:rPr>
+        <w:t>Practera</w:t>
+      </w:r>
+      <w:proofErr w:type="spellEnd"/>
     </w:p>
     <w:p>
       <w:pPr>
@@ -566,7 +606,29 @@
           <w:sz w:val="24"/>
           <w:szCs w:val="24"/>
         </w:rPr>
-        <w:t xml:space="preserve">Nathaniel Behymer </w:t>
+        <w:t xml:space="preserve">Nathaniel </w:t>
+      </w:r>
+      <w:proofErr w:type="spellStart"/>
+      <w:r>
+        <w:rPr>
+          <w:rFonts w:ascii="Times New Roman" w:hAnsi="Times New Roman" w:cs="Times New Roman"/>
+          <w:b/>
+          <w:bCs/>
+          <w:sz w:val="24"/>
+          <w:szCs w:val="24"/>
+        </w:rPr>
+        <w:t>Behymer</w:t>
+      </w:r>
+      <w:proofErr w:type="spellEnd"/>
+      <w:r>
+        <w:rPr>
+          <w:rFonts w:ascii="Times New Roman" w:hAnsi="Times New Roman" w:cs="Times New Roman"/>
+          <w:b/>
+          <w:bCs/>
+          <w:sz w:val="24"/>
+          <w:szCs w:val="24"/>
+        </w:rPr>
+        <w:t xml:space="preserve"> </w:t>
       </w:r>
       <w:r>
         <w:rPr>
@@ -998,8 +1060,18 @@
           <w:sz w:val="24"/>
           <w:szCs w:val="24"/>
         </w:rPr>
-        <w:t>ubmit draft of Weekly Status Report 3 to Practera</w:t>
-      </w:r>
+        <w:t xml:space="preserve">ubmit draft of Weekly Status Report 3 to </w:t>
+      </w:r>
+      <w:proofErr w:type="spellStart"/>
+      <w:r>
+        <w:rPr>
+          <w:rFonts w:ascii="Times New Roman" w:hAnsi="Times New Roman" w:cs="Times New Roman"/>
+          <w:sz w:val="24"/>
+          <w:szCs w:val="24"/>
+        </w:rPr>
+        <w:t>Practera</w:t>
+      </w:r>
+      <w:proofErr w:type="spellEnd"/>
     </w:p>
     <w:p>
       <w:pPr>
@@ -1109,22 +1181,36 @@
     </w:p>
     <w:p>
       <w:pPr>
-        <w:rPr>
-          <w:rFonts w:ascii="Times New Roman" w:hAnsi="Times New Roman" w:cs="Times New Roman"/>
-          <w:b/>
-          <w:bCs/>
-          <w:sz w:val="24"/>
-          <w:szCs w:val="24"/>
-        </w:rPr>
-      </w:pPr>
-      <w:r>
-        <w:rPr>
-          <w:rFonts w:ascii="Times New Roman" w:hAnsi="Times New Roman" w:cs="Times New Roman"/>
-          <w:b/>
-          <w:bCs/>
-          <w:sz w:val="24"/>
-          <w:szCs w:val="24"/>
-        </w:rPr>
+        <w:pStyle w:val="ListParagraph"/>
+        <w:ind w:left="1440"/>
+        <w:rPr>
+          <w:rFonts w:ascii="Times New Roman" w:hAnsi="Times New Roman" w:cs="Times New Roman"/>
+          <w:b/>
+          <w:bCs/>
+          <w:sz w:val="24"/>
+          <w:szCs w:val="24"/>
+        </w:rPr>
+      </w:pPr>
+    </w:p>
+    <w:p>
+      <w:pPr>
+        <w:rPr>
+          <w:rFonts w:ascii="Times New Roman" w:hAnsi="Times New Roman" w:cs="Times New Roman"/>
+          <w:b/>
+          <w:bCs/>
+          <w:sz w:val="24"/>
+          <w:szCs w:val="24"/>
+        </w:rPr>
+      </w:pPr>
+      <w:r>
+        <w:rPr>
+          <w:rFonts w:ascii="Times New Roman" w:hAnsi="Times New Roman" w:cs="Times New Roman"/>
+          <w:b/>
+          <w:bCs/>
+          <w:sz w:val="24"/>
+          <w:szCs w:val="24"/>
+        </w:rPr>
+        <w:lastRenderedPageBreak/>
         <w:t xml:space="preserve">Open changes </w:t>
       </w:r>
       <w:r>
@@ -1161,7 +1247,6 @@
           <w:sz w:val="24"/>
           <w:szCs w:val="24"/>
         </w:rPr>
-        <w:lastRenderedPageBreak/>
         <w:t xml:space="preserve">Changes: </w:t>
       </w:r>
       <w:r>
@@ -1285,7 +1370,39 @@
           <w:sz w:val="24"/>
           <w:szCs w:val="24"/>
         </w:rPr>
-        <w:t xml:space="preserve">drafted and submitted Weekly Status Report 2, submitted </w:t>
+        <w:t xml:space="preserve">drafted and submitted Weekly Status Report 2, </w:t>
+      </w:r>
+      <w:r>
+        <w:rPr>
+          <w:rFonts w:ascii="Times New Roman" w:hAnsi="Times New Roman" w:cs="Times New Roman"/>
+          <w:sz w:val="24"/>
+          <w:szCs w:val="24"/>
+        </w:rPr>
+        <w:t xml:space="preserve">revised </w:t>
+      </w:r>
+      <w:r>
+        <w:rPr>
+          <w:rFonts w:ascii="Times New Roman" w:hAnsi="Times New Roman" w:cs="Times New Roman"/>
+          <w:sz w:val="24"/>
+          <w:szCs w:val="24"/>
+        </w:rPr>
+        <w:t>project scope</w:t>
+      </w:r>
+      <w:r>
+        <w:rPr>
+          <w:rFonts w:ascii="Times New Roman" w:hAnsi="Times New Roman" w:cs="Times New Roman"/>
+          <w:sz w:val="24"/>
+          <w:szCs w:val="24"/>
+        </w:rPr>
+        <w:t xml:space="preserve">, </w:t>
+      </w:r>
+      <w:r>
+        <w:rPr>
+          <w:rFonts w:ascii="Times New Roman" w:hAnsi="Times New Roman" w:cs="Times New Roman"/>
+          <w:sz w:val="24"/>
+          <w:szCs w:val="24"/>
+        </w:rPr>
+        <w:t xml:space="preserve">submitted </w:t>
       </w:r>
       <w:r>
         <w:rPr>
@@ -1471,15 +1588,15 @@
           <w:sz w:val="24"/>
           <w:szCs w:val="24"/>
         </w:rPr>
-        <w:t xml:space="preserve"> revise</w:t>
-      </w:r>
-      <w:r>
-        <w:rPr>
-          <w:rFonts w:ascii="Times New Roman" w:hAnsi="Times New Roman" w:cs="Times New Roman"/>
-          <w:sz w:val="24"/>
-          <w:szCs w:val="24"/>
-        </w:rPr>
-        <w:t>d</w:t>
+        <w:t xml:space="preserve"> </w:t>
+      </w:r>
+      <w:r>
+        <w:rPr>
+          <w:rFonts w:ascii="Times New Roman" w:hAnsi="Times New Roman" w:cs="Times New Roman"/>
+          <w:sz w:val="24"/>
+          <w:szCs w:val="24"/>
+        </w:rPr>
+        <w:t>reviewed</w:t>
       </w:r>
       <w:r>
         <w:rPr>
@@ -1513,7 +1630,29 @@
           <w:sz w:val="24"/>
           <w:szCs w:val="24"/>
         </w:rPr>
-        <w:t xml:space="preserve">Member 4: Nathaniel Behymer </w:t>
+        <w:t xml:space="preserve">Member 4: Nathaniel </w:t>
+      </w:r>
+      <w:proofErr w:type="spellStart"/>
+      <w:r>
+        <w:rPr>
+          <w:rFonts w:ascii="Times New Roman" w:hAnsi="Times New Roman" w:cs="Times New Roman"/>
+          <w:b/>
+          <w:bCs/>
+          <w:sz w:val="24"/>
+          <w:szCs w:val="24"/>
+        </w:rPr>
+        <w:t>Behymer</w:t>
+      </w:r>
+      <w:proofErr w:type="spellEnd"/>
+      <w:r>
+        <w:rPr>
+          <w:rFonts w:ascii="Times New Roman" w:hAnsi="Times New Roman" w:cs="Times New Roman"/>
+          <w:b/>
+          <w:bCs/>
+          <w:sz w:val="24"/>
+          <w:szCs w:val="24"/>
+        </w:rPr>
+        <w:t xml:space="preserve"> </w:t>
       </w:r>
       <w:r>
         <w:rPr>
@@ -1545,23 +1684,7 @@
           <w:sz w:val="24"/>
           <w:szCs w:val="24"/>
         </w:rPr>
-        <w:t xml:space="preserve"> the </w:t>
-      </w:r>
-      <w:r>
-        <w:rPr>
-          <w:rFonts w:ascii="Times New Roman" w:hAnsi="Times New Roman" w:cs="Times New Roman"/>
-          <w:sz w:val="24"/>
-          <w:szCs w:val="24"/>
-        </w:rPr>
-        <w:t xml:space="preserve">project </w:t>
-      </w:r>
-      <w:r>
-        <w:rPr>
-          <w:rFonts w:ascii="Times New Roman" w:hAnsi="Times New Roman" w:cs="Times New Roman"/>
-          <w:sz w:val="24"/>
-          <w:szCs w:val="24"/>
-        </w:rPr>
-        <w:t>use case and user stories</w:t>
+        <w:t xml:space="preserve"> the use case and user stories</w:t>
       </w:r>
     </w:p>
     <w:p>

</xml_diff>

<commit_message>
4th revision of Weekly Report 2
</commit_message>
<xml_diff>
--- a/Weekly Report 2 Draft.docx
+++ b/Weekly Report 2 Draft.docx
@@ -1144,15 +1144,15 @@
           <w:sz w:val="24"/>
           <w:szCs w:val="24"/>
         </w:rPr>
-        <w:t xml:space="preserve">eview Weekly </w:t>
-      </w:r>
-      <w:r>
-        <w:rPr>
-          <w:rFonts w:ascii="Times New Roman" w:hAnsi="Times New Roman" w:cs="Times New Roman"/>
-          <w:sz w:val="24"/>
-          <w:szCs w:val="24"/>
-        </w:rPr>
-        <w:t>will review draft of Weekly Status Report 3</w:t>
+        <w:t>eview</w:t>
+      </w:r>
+      <w:r>
+        <w:rPr>
+          <w:rFonts w:ascii="Times New Roman" w:hAnsi="Times New Roman" w:cs="Times New Roman"/>
+          <w:sz w:val="24"/>
+          <w:szCs w:val="24"/>
+        </w:rPr>
+        <w:t xml:space="preserve"> draft of Weekly Status Report 3</w:t>
       </w:r>
     </w:p>
     <w:p>

</xml_diff>